<commit_message>
Fixed tests + minor glitches to app
</commit_message>
<xml_diff>
--- a/dist/resume/Sundeep Paruvu.docx
+++ b/dist/resume/Sundeep Paruvu.docx
@@ -2338,7 +2338,25 @@
                       <w:sz w:val="18"/>
                       <w:szCs w:val="18"/>
                     </w:rPr>
-                    <w:t>Population Health Application</w:t>
+                    <w:t>Health</w:t>
+                  </w:r>
+                  <w:r>
+                    <w:rPr>
+                      <w:rFonts w:ascii="Helvetica Neue Light" w:hAnsi="Helvetica Neue Light" w:cs="Times New Roman"/>
+                      <w:color w:val="000000"/>
+                      <w:sz w:val="18"/>
+                      <w:szCs w:val="18"/>
+                    </w:rPr>
+                    <w:t>eIntent</w:t>
+                  </w:r>
+                  <w:r>
+                    <w:rPr>
+                      <w:rFonts w:ascii="Helvetica Neue Light" w:hAnsi="Helvetica Neue Light" w:cs="Times New Roman"/>
+                      <w:color w:val="000000"/>
+                      <w:sz w:val="18"/>
+                      <w:szCs w:val="18"/>
+                    </w:rPr>
+                    <w:t xml:space="preserve"> Application</w:t>
                   </w:r>
                   <w:r>
                     <w:rPr>
@@ -2612,7 +2630,15 @@
                       <w:sz w:val="18"/>
                       <w:szCs w:val="18"/>
                     </w:rPr>
-                    <w:t xml:space="preserve">Using: Java, HBase, Hadoop, Dagger, </w:t>
+                    <w:t>Using: Java, HBase, Hadoop</w:t>
+                  </w:r>
+                  <w:r>
+                    <w:rPr>
+                      <w:rFonts w:ascii="Baskerville" w:hAnsi="Baskerville" w:cs="Baskerville"/>
+                      <w:sz w:val="18"/>
+                      <w:szCs w:val="18"/>
+                    </w:rPr>
+                    <w:t xml:space="preserve">, </w:t>
                   </w:r>
                   <w:r>
                     <w:rPr>
@@ -2827,8 +2853,6 @@
                     </w:rPr>
                     <w:t xml:space="preserve">Application </w:t>
                   </w:r>
-                  <w:bookmarkStart w:id="0" w:name="_GoBack"/>
-                  <w:bookmarkEnd w:id="0"/>
                   <w:r>
                     <w:rPr>
                       <w:rFonts w:ascii="Helvetica Neue Light" w:hAnsi="Helvetica Neue Light" w:cs="Times New Roman"/>
@@ -3842,8 +3866,18 @@
                 <w:sz w:val="18"/>
                 <w:szCs w:val="18"/>
               </w:rPr>
-              <w:t xml:space="preserve"> in</w:t>
-            </w:r>
+              <w:t xml:space="preserve"> </w:t>
+            </w:r>
+            <w:proofErr w:type="gramStart"/>
+            <w:r>
+              <w:rPr>
+                <w:rFonts w:ascii="Baskerville" w:hAnsi="Baskerville" w:cs="Baskerville"/>
+                <w:sz w:val="18"/>
+                <w:szCs w:val="18"/>
+              </w:rPr>
+              <w:t>in</w:t>
+            </w:r>
+            <w:proofErr w:type="gramEnd"/>
             <w:r>
               <w:rPr>
                 <w:rFonts w:ascii="Baskerville" w:hAnsi="Baskerville" w:cs="Baskerville"/>
@@ -5467,6 +5501,8 @@
             </w:pPr>
           </w:p>
         </w:tc>
+        <w:bookmarkStart w:id="0" w:name="_GoBack"/>
+        <w:bookmarkEnd w:id="0"/>
       </w:tr>
     </w:tbl>
     <w:p>
@@ -5482,10 +5518,10 @@
       <w:pgSz w:w="12240" w:h="15840"/>
       <w:pgMar w:top="792" w:right="576" w:bottom="1152" w:left="576" w:header="720" w:footer="720" w:gutter="0"/>
       <w:pgBorders>
-        <w:top w:val="double" w:sz="4" w:space="1" w:color="auto"/>
-        <w:left w:val="double" w:sz="4" w:space="4" w:color="auto"/>
-        <w:bottom w:val="double" w:sz="4" w:space="1" w:color="auto"/>
-        <w:right w:val="double" w:sz="4" w:space="4" w:color="auto"/>
+        <w:top w:val="double" w:sz="6" w:space="1" w:color="auto"/>
+        <w:left w:val="double" w:sz="6" w:space="4" w:color="auto"/>
+        <w:bottom w:val="double" w:sz="6" w:space="1" w:color="auto"/>
+        <w:right w:val="double" w:sz="6" w:space="4" w:color="auto"/>
       </w:pgBorders>
       <w:cols w:space="720"/>
       <w:docGrid w:linePitch="360"/>
@@ -7493,4 +7529,16 @@
   </a:objectDefaults>
   <a:extraClrSchemeLst/>
 </a:theme>
+</file>
+
+<file path=customXml/item1.xml><?xml version="1.0" encoding="utf-8"?>
+<b:Sources xmlns:b="http://schemas.openxmlformats.org/officeDocument/2006/bibliography" xmlns="http://schemas.openxmlformats.org/officeDocument/2006/bibliography" SelectedStyle="/APA.XSL" StyleName="APA"/>
+</file>
+
+<file path=customXml/itemProps1.xml><?xml version="1.0" encoding="utf-8"?>
+<ds:datastoreItem xmlns:ds="http://schemas.openxmlformats.org/officeDocument/2006/customXml" ds:itemID="{7B03893D-F2F0-354D-A46C-0F5B93B33B20}">
+  <ds:schemaRefs>
+    <ds:schemaRef ds:uri="http://schemas.openxmlformats.org/officeDocument/2006/bibliography"/>
+  </ds:schemaRefs>
+</ds:datastoreItem>
 </file>
</xml_diff>